<commit_message>
DDL_PostgreSQL ja Rutiinid fixid
</commit_message>
<xml_diff>
--- a/Suusaradade_arvestus.docx
+++ b/Suusaradade_arvestus.docx
@@ -598,7 +598,6 @@
           <w:docPartUnique/>
         </w:docPartObj>
       </w:sdtPr>
-      <w:sdtEndPr/>
       <w:sdtContent>
         <w:p>
           <w:pPr>
@@ -30350,25 +30349,232 @@
         </w:rPr>
       </w:pPr>
     </w:p>
-    <w:p>
-      <w:r>
-        <w:t>Peab olema kasutatud vähemalt kahte trigerit või reeglit, mis teevad midagi muud kui tabeli ja arvujada generaatori sidumine. Samuti ei lähe arvesse trigerid/reeglid, mis lahendavad ülesandeid, mida saaks lahendada d</w:t>
-      </w:r>
-      <w:bookmarkStart w:id="67" w:name="_GoBack"/>
+    <w:p/>
+    <w:p>
+      <w:pPr>
+        <w:shd w:val="clear" w:color="auto" w:fill="D9D9D9" w:themeFill="background1" w:themeFillShade="D9"/>
+      </w:pPr>
+      <w:r>
+        <w:t xml:space="preserve">CREATE OR </w:t>
+      </w:r>
+      <w:r>
+        <w:t>REPLACE FUNCTION f_lisa_rada_vig</w:t>
+      </w:r>
+      <w:r>
+        <w:t>a() RETURNS trigger AS $$</w:t>
+      </w:r>
+    </w:p>
+    <w:p>
+      <w:pPr>
+        <w:shd w:val="clear" w:color="auto" w:fill="D9D9D9" w:themeFill="background1" w:themeFillShade="D9"/>
+      </w:pPr>
+      <w:r>
+        <w:t>BEGIN</w:t>
+      </w:r>
+    </w:p>
+    <w:p>
+      <w:pPr>
+        <w:shd w:val="clear" w:color="auto" w:fill="D9D9D9" w:themeFill="background1" w:themeFillShade="D9"/>
+      </w:pPr>
+      <w:r>
+        <w:tab/>
+        <w:t>RAISE EXCEPTION 'Ei saa lisada rada, mille seisundi liik ei ole ootel.';</w:t>
+      </w:r>
+    </w:p>
+    <w:p>
+      <w:pPr>
+        <w:shd w:val="clear" w:color="auto" w:fill="D9D9D9" w:themeFill="background1" w:themeFillShade="D9"/>
+      </w:pPr>
+      <w:r>
+        <w:tab/>
+        <w:t>RETURN NULL;</w:t>
+      </w:r>
+    </w:p>
+    <w:p>
+      <w:pPr>
+        <w:shd w:val="clear" w:color="auto" w:fill="D9D9D9" w:themeFill="background1" w:themeFillShade="D9"/>
+      </w:pPr>
+      <w:r>
+        <w:t>END;</w:t>
+      </w:r>
+    </w:p>
+    <w:p>
+      <w:pPr>
+        <w:shd w:val="clear" w:color="auto" w:fill="D9D9D9" w:themeFill="background1" w:themeFillShade="D9"/>
+      </w:pPr>
+      <w:r>
+        <w:t>$$ LANGUAGE plpgsql;</w:t>
+      </w:r>
+    </w:p>
+    <w:p>
+      <w:pPr>
+        <w:shd w:val="clear" w:color="auto" w:fill="D9D9D9" w:themeFill="background1" w:themeFillShade="D9"/>
+      </w:pPr>
+    </w:p>
+    <w:p>
+      <w:pPr>
+        <w:shd w:val="clear" w:color="auto" w:fill="FFFFFF" w:themeFill="background1"/>
+      </w:pPr>
+      <w:r>
+        <w:t>COM</w:t>
+      </w:r>
+      <w:r>
+        <w:t>MENT ON FUNCTION f_lisa_rada_vig</w:t>
+      </w:r>
+      <w:r>
+        <w:t>a() IS 'See trigeri funktsioon aitab jõustada ärireegli: Ei</w:t>
+      </w:r>
+    </w:p>
+    <w:p>
+      <w:pPr>
+        <w:shd w:val="clear" w:color="auto" w:fill="FFFFFF" w:themeFill="background1"/>
+      </w:pPr>
+      <w:r>
+        <w:t>saa lisada rada, mille seisundi liik ei ole ootel';</w:t>
+      </w:r>
+    </w:p>
+    <w:p/>
+    <w:p>
+      <w:pPr>
+        <w:shd w:val="clear" w:color="auto" w:fill="D9D9D9" w:themeFill="background1" w:themeFillShade="D9"/>
+      </w:pPr>
+      <w:r>
+        <w:t>C</w:t>
+      </w:r>
+      <w:r>
+        <w:t>REATE TRIGGER trig_lisa_rada_vig</w:t>
+      </w:r>
+      <w:r>
+        <w:t>a BEFORE INSERT</w:t>
+      </w:r>
+    </w:p>
+    <w:p>
+      <w:pPr>
+        <w:shd w:val="clear" w:color="auto" w:fill="D9D9D9" w:themeFill="background1" w:themeFillShade="D9"/>
+      </w:pPr>
+      <w:r>
+        <w:t>ON Rada FOR EACH ROW WHEN (NEW.raja_seisundi_liik_kood &lt;&gt; 1) EXECUTE</w:t>
+      </w:r>
+    </w:p>
+    <w:p>
+      <w:pPr>
+        <w:shd w:val="clear" w:color="auto" w:fill="D9D9D9" w:themeFill="background1" w:themeFillShade="D9"/>
+      </w:pPr>
+      <w:r>
+        <w:t>FUNCTION f_lisa_rada_vig</w:t>
+      </w:r>
+      <w:r>
+        <w:t>a();</w:t>
+      </w:r>
+    </w:p>
+    <w:p>
+      <w:bookmarkStart w:id="67" w:name="_2dlolyb" w:colFirst="0" w:colLast="0"/>
       <w:bookmarkEnd w:id="67"/>
-      <w:r>
-        <w:t>eklaratiivsel viisil.</w:t>
-      </w:r>
-    </w:p>
-    <w:p>
-      <w:pPr>
-        <w:rPr>
-          <w:sz w:val="20"/>
-          <w:szCs w:val="20"/>
-        </w:rPr>
-      </w:pPr>
-      <w:bookmarkStart w:id="68" w:name="_2dlolyb" w:colFirst="0" w:colLast="0"/>
-      <w:bookmarkEnd w:id="68"/>
+    </w:p>
+    <w:p>
+      <w:pPr>
+        <w:shd w:val="clear" w:color="auto" w:fill="D9D9D9" w:themeFill="background1" w:themeFillShade="D9"/>
+      </w:pPr>
+      <w:r>
+        <w:t>CREATE TRIGGER trig_unusta_rada_viga BEFORE DELETE</w:t>
+      </w:r>
+    </w:p>
+    <w:p>
+      <w:pPr>
+        <w:shd w:val="clear" w:color="auto" w:fill="D9D9D9" w:themeFill="background1" w:themeFillShade="D9"/>
+      </w:pPr>
+      <w:r>
+        <w:t>ON Rada FOR EACH ROW WHEN (OLD.raja_seisundi_liik_kood &lt;&gt; 1) EXECUTE</w:t>
+      </w:r>
+    </w:p>
+    <w:p>
+      <w:pPr>
+        <w:shd w:val="clear" w:color="auto" w:fill="D9D9D9" w:themeFill="background1" w:themeFillShade="D9"/>
+      </w:pPr>
+      <w:r>
+        <w:t>FUNCTION f_unusta_rada_viga();</w:t>
+      </w:r>
+    </w:p>
+    <w:p>
+      <w:pPr>
+        <w:shd w:val="clear" w:color="auto" w:fill="D9D9D9" w:themeFill="background1" w:themeFillShade="D9"/>
+      </w:pPr>
+    </w:p>
+    <w:p>
+      <w:pPr>
+        <w:shd w:val="clear" w:color="auto" w:fill="FFFFFF" w:themeFill="background1"/>
+      </w:pPr>
+    </w:p>
+    <w:p>
+      <w:pPr>
+        <w:shd w:val="clear" w:color="auto" w:fill="D9D9D9" w:themeFill="background1" w:themeFillShade="D9"/>
+      </w:pPr>
+      <w:r>
+        <w:t>CREATE OR REPLACE FUNCTION f_unusta_rada_viga() RETURNS trigger AS $$</w:t>
+      </w:r>
+    </w:p>
+    <w:p>
+      <w:pPr>
+        <w:shd w:val="clear" w:color="auto" w:fill="D9D9D9" w:themeFill="background1" w:themeFillShade="D9"/>
+      </w:pPr>
+      <w:r>
+        <w:t>BEGIN</w:t>
+      </w:r>
+    </w:p>
+    <w:p>
+      <w:pPr>
+        <w:shd w:val="clear" w:color="auto" w:fill="D9D9D9" w:themeFill="background1" w:themeFillShade="D9"/>
+      </w:pPr>
+      <w:r>
+        <w:tab/>
+        <w:t>RAISE EXCEPTION 'Ei saa unustada rada, mille seisundi liik ei ole ootel.';</w:t>
+      </w:r>
+    </w:p>
+    <w:p>
+      <w:pPr>
+        <w:shd w:val="clear" w:color="auto" w:fill="D9D9D9" w:themeFill="background1" w:themeFillShade="D9"/>
+      </w:pPr>
+      <w:r>
+        <w:tab/>
+        <w:t>RETURN NULL;</w:t>
+      </w:r>
+    </w:p>
+    <w:p>
+      <w:pPr>
+        <w:shd w:val="clear" w:color="auto" w:fill="D9D9D9" w:themeFill="background1" w:themeFillShade="D9"/>
+      </w:pPr>
+      <w:r>
+        <w:t>END;</w:t>
+      </w:r>
+    </w:p>
+    <w:p>
+      <w:pPr>
+        <w:shd w:val="clear" w:color="auto" w:fill="D9D9D9" w:themeFill="background1" w:themeFillShade="D9"/>
+      </w:pPr>
+      <w:r>
+        <w:t>$$ LANGUAGE plpgsql;</w:t>
+      </w:r>
+    </w:p>
+    <w:p>
+      <w:pPr>
+        <w:shd w:val="clear" w:color="auto" w:fill="FFFFFF" w:themeFill="background1"/>
+      </w:pPr>
+    </w:p>
+    <w:p>
+      <w:pPr>
+        <w:shd w:val="clear" w:color="auto" w:fill="FFFFFF" w:themeFill="background1"/>
+      </w:pPr>
+      <w:r>
+        <w:t>COMMENT ON FUNCTION f_unusta_rada_viga() IS 'See trigeri funktsioon aitab jõustada ärireegli: Ei</w:t>
+      </w:r>
+    </w:p>
+    <w:p>
+      <w:pPr>
+        <w:shd w:val="clear" w:color="auto" w:fill="FFFFFF" w:themeFill="background1"/>
+      </w:pPr>
+      <w:r>
+        <w:t>saa unustada rada, mille seisundi liik ei ole ootel';</w:t>
+      </w:r>
     </w:p>
     <w:p>
       <w:pPr>
@@ -30382,16 +30588,13 @@
       <w:r>
         <w:t>Reeglid</w:t>
       </w:r>
-    </w:p>
-    <w:p>
-      <w:pPr>
-        <w:rPr>
-          <w:sz w:val="20"/>
-          <w:szCs w:val="20"/>
-        </w:rPr>
-      </w:pPr>
-      <w:bookmarkStart w:id="69" w:name="_sqyw64" w:colFirst="0" w:colLast="0"/>
-      <w:bookmarkEnd w:id="69"/>
+      <w:bookmarkStart w:id="68" w:name="_sqyw64" w:colFirst="0" w:colLast="0"/>
+      <w:bookmarkEnd w:id="68"/>
+    </w:p>
+    <w:p>
+      <w:r>
+        <w:t>Reegleid käesolevas projektis ei looda.</w:t>
+      </w:r>
     </w:p>
     <w:p>
       <w:pPr>
@@ -30414,9 +30617,397 @@
     </w:p>
     <w:p>
       <w:r>
+        <w:t>mille poole rakendusest pöördutakse.</w:t>
+      </w:r>
+    </w:p>
+    <w:p/>
+    <w:p>
+      <w:pPr>
+        <w:shd w:val="clear" w:color="auto" w:fill="D9D9D9" w:themeFill="background1" w:themeFillShade="D9"/>
+      </w:pPr>
+      <w:r>
+        <w:t>CREATE OR REPLACE FUNCTION f_lisa_rada(p_rada_kood Rada.raja_kood%TYPE, p_nimetus Rada.nimetus%TYPE, p_pikkus Rada.pikkus%TYPE, p_registreerija_email Isik.e_meil%TYPE, p_raskuse_nimetus Raja_raskus.nimetus%TYPE)</w:t>
+      </w:r>
+    </w:p>
+    <w:p>
+      <w:pPr>
+        <w:shd w:val="clear" w:color="auto" w:fill="D9D9D9" w:themeFill="background1" w:themeFillShade="D9"/>
+      </w:pPr>
+      <w:r>
+        <w:t>RETURNS Rada.raja_kood%TYPE AS $$</w:t>
+      </w:r>
+    </w:p>
+    <w:p>
+      <w:pPr>
+        <w:shd w:val="clear" w:color="auto" w:fill="D9D9D9" w:themeFill="background1" w:themeFillShade="D9"/>
+      </w:pPr>
+      <w:r>
+        <w:t>INSERT INTO rada(raja_kood, nimetus, pikkus, registreerija_id, raja_raskus_kood)</w:t>
+      </w:r>
+    </w:p>
+    <w:p>
+      <w:pPr>
+        <w:shd w:val="clear" w:color="auto" w:fill="D9D9D9" w:themeFill="background1" w:themeFillShade="D9"/>
+      </w:pPr>
+      <w:r>
+        <w:t>SELECT p_rada_kood, p_nimetus, p_pikkus, isik.isik_id, raja_raskus.raja_raskus_kood</w:t>
+      </w:r>
+    </w:p>
+    <w:p>
+      <w:pPr>
+        <w:shd w:val="clear" w:color="auto" w:fill="D9D9D9" w:themeFill="background1" w:themeFillShade="D9"/>
+      </w:pPr>
+      <w:r>
+        <w:t>FROM isik, raja_raskus WHERE LOWER(e_meil) = LOWER(p_registreerija_email) AND LOWER(nimetus) = LOWER(p_raskuse_nimetus)</w:t>
+      </w:r>
+    </w:p>
+    <w:p>
+      <w:pPr>
+        <w:shd w:val="clear" w:color="auto" w:fill="D9D9D9" w:themeFill="background1" w:themeFillShade="D9"/>
+      </w:pPr>
+      <w:r>
+        <w:t>ON CONFLICT DO NOTHING</w:t>
+      </w:r>
+    </w:p>
+    <w:p>
+      <w:pPr>
+        <w:shd w:val="clear" w:color="auto" w:fill="D9D9D9" w:themeFill="background1" w:themeFillShade="D9"/>
+      </w:pPr>
+      <w:r>
+        <w:t>RETURNING raja_kood;</w:t>
+      </w:r>
+    </w:p>
+    <w:p>
+      <w:pPr>
+        <w:shd w:val="clear" w:color="auto" w:fill="D9D9D9" w:themeFill="background1" w:themeFillShade="D9"/>
+      </w:pPr>
+      <w:r>
+        <w:t>$$ LANGUAGE sql SECURITY DEFINER</w:t>
+      </w:r>
+    </w:p>
+    <w:p>
+      <w:pPr>
+        <w:shd w:val="clear" w:color="auto" w:fill="D9D9D9" w:themeFill="background1" w:themeFillShade="D9"/>
+      </w:pPr>
+      <w:r>
+        <w:t>SET search_path = public, pg_temp;</w:t>
+      </w:r>
+    </w:p>
+    <w:p>
+      <w:pPr>
+        <w:shd w:val="clear" w:color="auto" w:fill="D9D9D9" w:themeFill="background1" w:themeFillShade="D9"/>
+      </w:pPr>
+    </w:p>
+    <w:p>
+      <w:pPr>
+        <w:shd w:val="clear" w:color="auto" w:fill="FFFFFF" w:themeFill="background1"/>
+      </w:pPr>
+    </w:p>
+    <w:p>
+      <w:pPr>
+        <w:shd w:val="clear" w:color="auto" w:fill="FFFFFF" w:themeFill="background1"/>
+      </w:pPr>
+      <w:r>
+        <w:t xml:space="preserve">COMMENT ON FUNCTION f_lisa_rada(p_rada_kood Rada.raja_kood%TYPE, p_nimetus Rada.nimetus%TYPE, p_pikkus Rada.pikkus%TYPE, </w:t>
+      </w:r>
+      <w:r>
         <w:lastRenderedPageBreak/>
-        <w:t>mille poole rakendusest pöördutakse.</w:t>
-      </w:r>
+        <w:t>p_registreerija_email Isik.e_meil%TYPE, p_raskuse_nimetus Raja_raskus.nimetus%TYPE)</w:t>
+      </w:r>
+    </w:p>
+    <w:p>
+      <w:pPr>
+        <w:shd w:val="clear" w:color="auto" w:fill="FFFFFF" w:themeFill="background1"/>
+      </w:pPr>
+      <w:r>
+        <w:t>IS 'Selle funktsiooni abil registreeritaksa uus rada. See funktsioon realiseerib andmebaasioperatsiooni OP1. Parameetri p_rada_kood oodatav väärtus on raja identifikaator, p_nimetus oodatav väärtus on raja nimetus, p_pikkus oodatav väärtus on raja pikkus meetrides, p_registreerija_email oodatav väärtus on isiku e-mail, p_raskuse_nimetus oodatav väärtus on raja raskuse nimetus.';</w:t>
+      </w:r>
+    </w:p>
+    <w:p>
+      <w:pPr>
+        <w:shd w:val="clear" w:color="auto" w:fill="FFFFFF" w:themeFill="background1"/>
+      </w:pPr>
+    </w:p>
+    <w:p>
+      <w:pPr>
+        <w:shd w:val="clear" w:color="auto" w:fill="D9D9D9" w:themeFill="background1" w:themeFillShade="D9"/>
+      </w:pPr>
+      <w:commentRangeStart w:id="69"/>
+      <w:r>
+        <w:t>CREATE OR REPLACE FUNCTION f_unusta_rada(p_rada_kood Rada.raja_kood%TYPE)</w:t>
+      </w:r>
+    </w:p>
+    <w:p>
+      <w:pPr>
+        <w:shd w:val="clear" w:color="auto" w:fill="D9D9D9" w:themeFill="background1" w:themeFillShade="D9"/>
+      </w:pPr>
+      <w:r>
+        <w:t>RETURNS VOID AS $$</w:t>
+      </w:r>
+    </w:p>
+    <w:p>
+      <w:pPr>
+        <w:shd w:val="clear" w:color="auto" w:fill="D9D9D9" w:themeFill="background1" w:themeFillShade="D9"/>
+      </w:pPr>
+      <w:r>
+        <w:t>DELETE FROM Rada WHERE raja_kood = p_rada_kood;</w:t>
+      </w:r>
+    </w:p>
+    <w:p>
+      <w:pPr>
+        <w:shd w:val="clear" w:color="auto" w:fill="D9D9D9" w:themeFill="background1" w:themeFillShade="D9"/>
+      </w:pPr>
+      <w:r>
+        <w:t>$$ LANGUAGE sql SECURITY DEFINER</w:t>
+      </w:r>
+    </w:p>
+    <w:p>
+      <w:pPr>
+        <w:shd w:val="clear" w:color="auto" w:fill="D9D9D9" w:themeFill="background1" w:themeFillShade="D9"/>
+      </w:pPr>
+      <w:r>
+        <w:t>SET search_path = public, pg_temp;</w:t>
+      </w:r>
+      <w:commentRangeEnd w:id="69"/>
+      <w:r>
+        <w:rPr>
+          <w:rStyle w:val="CommentReference"/>
+        </w:rPr>
+        <w:commentReference w:id="69"/>
+      </w:r>
+    </w:p>
+    <w:p>
+      <w:pPr>
+        <w:shd w:val="clear" w:color="auto" w:fill="FFFFFF" w:themeFill="background1"/>
+      </w:pPr>
+    </w:p>
+    <w:p>
+      <w:pPr>
+        <w:shd w:val="clear" w:color="auto" w:fill="D9D9D9" w:themeFill="background1" w:themeFillShade="D9"/>
+      </w:pPr>
+      <w:r>
+        <w:t>CREATE OR REPLACE FUNCTION f_aktiveeri_rada(p_rada_kood Rada.raja_kood%TYPE)</w:t>
+      </w:r>
+    </w:p>
+    <w:p>
+      <w:pPr>
+        <w:shd w:val="clear" w:color="auto" w:fill="D9D9D9" w:themeFill="background1" w:themeFillShade="D9"/>
+      </w:pPr>
+      <w:r>
+        <w:t>RETURNS Rada.raja_kood%TYPE AS $$</w:t>
+      </w:r>
+    </w:p>
+    <w:p>
+      <w:pPr>
+        <w:shd w:val="clear" w:color="auto" w:fill="D9D9D9" w:themeFill="background1" w:themeFillShade="D9"/>
+      </w:pPr>
+      <w:r>
+        <w:t>UPDATE Rada SET raja_seisundi_liik_kood = 2 WHERE raja_kood = p_rada_kood AND raja_seisundi_liik_kood = 1</w:t>
+      </w:r>
+    </w:p>
+    <w:p>
+      <w:pPr>
+        <w:shd w:val="clear" w:color="auto" w:fill="D9D9D9" w:themeFill="background1" w:themeFillShade="D9"/>
+      </w:pPr>
+      <w:r>
+        <w:t>RETURNING raja_kood;</w:t>
+      </w:r>
+    </w:p>
+    <w:p>
+      <w:pPr>
+        <w:shd w:val="clear" w:color="auto" w:fill="D9D9D9" w:themeFill="background1" w:themeFillShade="D9"/>
+      </w:pPr>
+      <w:r>
+        <w:t>$$ LANGUAGE sql SECURITY DEFINER</w:t>
+      </w:r>
+    </w:p>
+    <w:p>
+      <w:pPr>
+        <w:shd w:val="clear" w:color="auto" w:fill="D9D9D9" w:themeFill="background1" w:themeFillShade="D9"/>
+      </w:pPr>
+      <w:r>
+        <w:t>SET search_path = public, pg_temp;</w:t>
+      </w:r>
+    </w:p>
+    <w:p>
+      <w:pPr>
+        <w:shd w:val="clear" w:color="auto" w:fill="FFFFFF" w:themeFill="background1"/>
+      </w:pPr>
+    </w:p>
+    <w:p>
+      <w:pPr>
+        <w:shd w:val="clear" w:color="auto" w:fill="FFFFFF" w:themeFill="background1"/>
+      </w:pPr>
+      <w:r>
+        <w:t>COMMENT ON FUNCTION f_aktiveeri_rada(p_rada_kood Rada.raja_kood%TYPE)</w:t>
+      </w:r>
+    </w:p>
+    <w:p>
+      <w:pPr>
+        <w:shd w:val="clear" w:color="auto" w:fill="FFFFFF" w:themeFill="background1"/>
+      </w:pPr>
+      <w:r>
+        <w:t>IS 'Selle funktsiooni abil unustatake (kustutakse) rada. See funktsioon realiseerib andmebaasioperatsiooni OP2. Parameetri p_rada_kood oodatav väärtus on raja identifikaator.';</w:t>
+      </w:r>
+    </w:p>
+    <w:p>
+      <w:pPr>
+        <w:shd w:val="clear" w:color="auto" w:fill="FFFFFF" w:themeFill="background1"/>
+      </w:pPr>
+    </w:p>
+    <w:p>
+      <w:pPr>
+        <w:shd w:val="clear" w:color="auto" w:fill="D9D9D9" w:themeFill="background1" w:themeFillShade="D9"/>
+      </w:pPr>
+      <w:r>
+        <w:t>CREATE OR REPLACE FUNCTION f_lopeta_rada(p_rada_kood Rada.raja_kood%TYPE)</w:t>
+      </w:r>
+    </w:p>
+    <w:p>
+      <w:pPr>
+        <w:shd w:val="clear" w:color="auto" w:fill="D9D9D9" w:themeFill="background1" w:themeFillShade="D9"/>
+      </w:pPr>
+      <w:r>
+        <w:t>RETURNS Rada.raja_kood%TYPE AS $$</w:t>
+      </w:r>
+    </w:p>
+    <w:p>
+      <w:pPr>
+        <w:shd w:val="clear" w:color="auto" w:fill="D9D9D9" w:themeFill="background1" w:themeFillShade="D9"/>
+      </w:pPr>
+      <w:r>
+        <w:t>UPDATE Rada SET raja_seisundi_liik_kood = 4 WHERE raja_kood = p_rada_kood AND raja_seisundi_liik_kood IN (2,3)</w:t>
+      </w:r>
+    </w:p>
+    <w:p>
+      <w:pPr>
+        <w:shd w:val="clear" w:color="auto" w:fill="D9D9D9" w:themeFill="background1" w:themeFillShade="D9"/>
+      </w:pPr>
+      <w:r>
+        <w:t>RETURNING raja_kood;</w:t>
+      </w:r>
+    </w:p>
+    <w:p>
+      <w:pPr>
+        <w:shd w:val="clear" w:color="auto" w:fill="D9D9D9" w:themeFill="background1" w:themeFillShade="D9"/>
+      </w:pPr>
+      <w:r>
+        <w:t>$$ LANGUAGE sql SECURITY DEFINER</w:t>
+      </w:r>
+    </w:p>
+    <w:p>
+      <w:pPr>
+        <w:shd w:val="clear" w:color="auto" w:fill="D9D9D9" w:themeFill="background1" w:themeFillShade="D9"/>
+      </w:pPr>
+      <w:r>
+        <w:t>SET search_path = public, pg_temp;</w:t>
+      </w:r>
+    </w:p>
+    <w:p>
+      <w:pPr>
+        <w:shd w:val="clear" w:color="auto" w:fill="FFFFFF" w:themeFill="background1"/>
+      </w:pPr>
+    </w:p>
+    <w:p>
+      <w:pPr>
+        <w:shd w:val="clear" w:color="auto" w:fill="FFFFFF" w:themeFill="background1"/>
+      </w:pPr>
+      <w:r>
+        <w:t>COMMENT ON FUNCTION f_lopeta_rada(p_rada_kood Rada.raja_kood%TYPE)</w:t>
+      </w:r>
+    </w:p>
+    <w:p>
+      <w:pPr>
+        <w:shd w:val="clear" w:color="auto" w:fill="FFFFFF" w:themeFill="background1"/>
+      </w:pPr>
+      <w:r>
+        <w:t>IS 'Selle funktsiooni abil lõpetatakse rada. See funktsioon realiseerib andmebaasioperatsiooni OP4. Parameetri p_rada_kood oodatav väärtus on raja identifikaator.';</w:t>
+      </w:r>
+    </w:p>
+    <w:p>
+      <w:pPr>
+        <w:shd w:val="clear" w:color="auto" w:fill="FFFFFF" w:themeFill="background1"/>
+      </w:pPr>
+    </w:p>
+    <w:p>
+      <w:r>
+        <w:br w:type="page"/>
+      </w:r>
+    </w:p>
+    <w:p>
+      <w:pPr>
+        <w:shd w:val="clear" w:color="auto" w:fill="D9D9D9" w:themeFill="background1" w:themeFillShade="D9"/>
+      </w:pPr>
+      <w:r>
+        <w:lastRenderedPageBreak/>
+        <w:t>CREATE OR REPLACE FUNCTION f_muuda_rada(p_vana_raja_kood Rada.raja_kood%TYPE, p_uus_raja_kood Rada.raja_kood%TYPE, p_rada_nimetus Rada.nimetus%TYPE, p_rada_pikkus Rada.pikkus%TYPE)</w:t>
+      </w:r>
+    </w:p>
+    <w:p>
+      <w:pPr>
+        <w:shd w:val="clear" w:color="auto" w:fill="D9D9D9" w:themeFill="background1" w:themeFillShade="D9"/>
+      </w:pPr>
+      <w:r>
+        <w:t>RETURNS Rada.raja_kood%TYPE AS $$</w:t>
+      </w:r>
+    </w:p>
+    <w:p>
+      <w:pPr>
+        <w:shd w:val="clear" w:color="auto" w:fill="D9D9D9" w:themeFill="background1" w:themeFillShade="D9"/>
+      </w:pPr>
+      <w:r>
+        <w:t>UPDATE Rada SET raja_kood = p_uus_raja_kood, nimetus = p_rada_nimetus, pikkus = p_rada_pikkus WHERE raja_kood = p_vana_raja_kood AND raja_seisundi_liik_kood IN (1,3)</w:t>
+      </w:r>
+    </w:p>
+    <w:p>
+      <w:pPr>
+        <w:shd w:val="clear" w:color="auto" w:fill="D9D9D9" w:themeFill="background1" w:themeFillShade="D9"/>
+      </w:pPr>
+      <w:r>
+        <w:t>RETURNING raja_kood;</w:t>
+      </w:r>
+    </w:p>
+    <w:p>
+      <w:pPr>
+        <w:shd w:val="clear" w:color="auto" w:fill="D9D9D9" w:themeFill="background1" w:themeFillShade="D9"/>
+      </w:pPr>
+      <w:r>
+        <w:t>$$ LANGUAGE sql SECURITY DEFINER</w:t>
+      </w:r>
+    </w:p>
+    <w:p>
+      <w:pPr>
+        <w:shd w:val="clear" w:color="auto" w:fill="D9D9D9" w:themeFill="background1" w:themeFillShade="D9"/>
+      </w:pPr>
+      <w:r>
+        <w:t>SET search_path = public, pg_temp;</w:t>
+      </w:r>
+    </w:p>
+    <w:p>
+      <w:pPr>
+        <w:shd w:val="clear" w:color="auto" w:fill="FFFFFF" w:themeFill="background1"/>
+      </w:pPr>
+    </w:p>
+    <w:p>
+      <w:pPr>
+        <w:shd w:val="clear" w:color="auto" w:fill="FFFFFF" w:themeFill="background1"/>
+      </w:pPr>
+      <w:r>
+        <w:t>COMMENT ON FUNCTION f_muuda_rada(p_vana_raja_kood Rada.raja_kood%TYPE, p_uus_raja_kood Rada.raja_kood%TYPE, p_rada_nimetus Rada.nimetus%TYPE, p_rada_pikkus Rada.pikkus%TYPE)</w:t>
+      </w:r>
+    </w:p>
+    <w:p>
+      <w:pPr>
+        <w:shd w:val="clear" w:color="auto" w:fill="FFFFFF" w:themeFill="background1"/>
+      </w:pPr>
+      <w:r>
+        <w:t>IS 'Selle funktsiooni abil muudetakse raja andmed. See funktsioon realiseerib andmebaasioperatsiooni OP6. Parameetri p_vana_raja_kood oodatav väärtus on muutmise raja identifikaator, p_uus_raja_kood oodatav väärtus on uus raja identifikaator, p_rada_nimetus oodatav väärtus on uus raja nimetus, p_rada_pikkus oodatav väärtus on uus raja pikkus.';</w:t>
+      </w:r>
+    </w:p>
+    <w:p>
+      <w:pPr>
+        <w:shd w:val="clear" w:color="auto" w:fill="FFFFFF" w:themeFill="background1"/>
+      </w:pPr>
     </w:p>
     <w:p>
       <w:pPr>
@@ -30426,8 +31017,10 @@
           <w:numId w:val="19"/>
         </w:numPr>
         <w:tabs>
-          <w:tab w:val="right" w:pos="1142"/>
+          <w:tab w:val="right" w:pos="2552"/>
+          <w:tab w:val="left" w:pos="8789"/>
         </w:tabs>
+        <w:ind w:left="3828" w:hanging="851"/>
         <w:jc w:val="left"/>
       </w:pPr>
       <w:bookmarkStart w:id="70" w:name="_3cqmetx" w:colFirst="0" w:colLast="0"/>
@@ -30488,8 +31081,309 @@
           <w:tab w:val="right" w:pos="422"/>
         </w:tabs>
       </w:pPr>
-      <w:bookmarkStart w:id="72" w:name="_4bvk7pj" w:colFirst="0" w:colLast="0"/>
+    </w:p>
+    <w:p>
+      <w:pPr>
+        <w:shd w:val="clear" w:color="auto" w:fill="D9D9D9" w:themeFill="background1" w:themeFillShade="D9"/>
+        <w:tabs>
+          <w:tab w:val="right" w:pos="422"/>
+        </w:tabs>
+      </w:pPr>
+      <w:r>
+        <w:t xml:space="preserve">CREATE INDEX IXFK_Raja_kategooria_Raja_kategooria_tyyp ON Raja_kategooria </w:t>
+      </w:r>
+      <w:r>
+        <w:t>(raja_kategooria_tyyp_kood ASC)</w:t>
+      </w:r>
+      <w:r>
+        <w:t>;</w:t>
+      </w:r>
+    </w:p>
+    <w:p>
+      <w:pPr>
+        <w:shd w:val="clear" w:color="auto" w:fill="D9D9D9" w:themeFill="background1" w:themeFillShade="D9"/>
+        <w:tabs>
+          <w:tab w:val="right" w:pos="422"/>
+        </w:tabs>
+      </w:pPr>
+    </w:p>
+    <w:p>
+      <w:pPr>
+        <w:shd w:val="clear" w:color="auto" w:fill="D9D9D9" w:themeFill="background1" w:themeFillShade="D9"/>
+        <w:tabs>
+          <w:tab w:val="right" w:pos="422"/>
+        </w:tabs>
+      </w:pPr>
+      <w:r>
+        <w:t>CREATE INDEX IXFK_Isik_Isiku_seisundi_liik ON Isik (</w:t>
+      </w:r>
+      <w:r>
+        <w:t>isiku_seisundi_liik_kood ASC)</w:t>
+      </w:r>
+      <w:r>
+        <w:t>;</w:t>
+      </w:r>
+    </w:p>
+    <w:p>
+      <w:pPr>
+        <w:shd w:val="clear" w:color="auto" w:fill="D9D9D9" w:themeFill="background1" w:themeFillShade="D9"/>
+        <w:tabs>
+          <w:tab w:val="right" w:pos="422"/>
+        </w:tabs>
+      </w:pPr>
+    </w:p>
+    <w:p>
+      <w:pPr>
+        <w:shd w:val="clear" w:color="auto" w:fill="D9D9D9" w:themeFill="background1" w:themeFillShade="D9"/>
+        <w:tabs>
+          <w:tab w:val="right" w:pos="422"/>
+        </w:tabs>
+      </w:pPr>
+      <w:r>
+        <w:t>CREATE INDEX IXFK_Isik_Rii</w:t>
+      </w:r>
+      <w:r>
+        <w:t>k ON Isik (isikukoodi_riik ASC)</w:t>
+      </w:r>
+      <w:r>
+        <w:t>;</w:t>
+      </w:r>
+    </w:p>
+    <w:p>
+      <w:pPr>
+        <w:shd w:val="clear" w:color="auto" w:fill="D9D9D9" w:themeFill="background1" w:themeFillShade="D9"/>
+        <w:tabs>
+          <w:tab w:val="right" w:pos="422"/>
+        </w:tabs>
+      </w:pPr>
+    </w:p>
+    <w:p>
+      <w:pPr>
+        <w:shd w:val="clear" w:color="auto" w:fill="D9D9D9" w:themeFill="background1" w:themeFillShade="D9"/>
+        <w:tabs>
+          <w:tab w:val="right" w:pos="422"/>
+        </w:tabs>
+      </w:pPr>
+      <w:r>
+        <w:t>CREATE INDEX IXFK_Tootaja_</w:t>
+      </w:r>
+      <w:r>
+        <w:t>Amet ON Tootaja (amet_kood ASC)</w:t>
+      </w:r>
+      <w:r>
+        <w:t>;</w:t>
+      </w:r>
+    </w:p>
+    <w:p>
+      <w:pPr>
+        <w:shd w:val="clear" w:color="auto" w:fill="D9D9D9" w:themeFill="background1" w:themeFillShade="D9"/>
+        <w:tabs>
+          <w:tab w:val="right" w:pos="422"/>
+        </w:tabs>
+      </w:pPr>
+    </w:p>
+    <w:p>
+      <w:pPr>
+        <w:shd w:val="clear" w:color="auto" w:fill="D9D9D9" w:themeFill="background1" w:themeFillShade="D9"/>
+        <w:tabs>
+          <w:tab w:val="right" w:pos="422"/>
+        </w:tabs>
+      </w:pPr>
+      <w:r>
+        <w:t>CREATE INDEX IXFK_Toota</w:t>
+      </w:r>
+      <w:r>
+        <w:t>ja_Isik ON Tootaja (isik_id ASC)</w:t>
+      </w:r>
+      <w:r>
+        <w:t>;</w:t>
+      </w:r>
+    </w:p>
+    <w:p>
+      <w:pPr>
+        <w:shd w:val="clear" w:color="auto" w:fill="D9D9D9" w:themeFill="background1" w:themeFillShade="D9"/>
+        <w:tabs>
+          <w:tab w:val="right" w:pos="422"/>
+        </w:tabs>
+      </w:pPr>
+    </w:p>
+    <w:p>
+      <w:pPr>
+        <w:shd w:val="clear" w:color="auto" w:fill="D9D9D9" w:themeFill="background1" w:themeFillShade="D9"/>
+        <w:tabs>
+          <w:tab w:val="right" w:pos="422"/>
+        </w:tabs>
+      </w:pPr>
+      <w:r>
+        <w:t>CREATE INDEX IXFK_Tootaja_mentor ON Tootaja (mentor ASC);</w:t>
+      </w:r>
+    </w:p>
+    <w:p>
+      <w:pPr>
+        <w:shd w:val="clear" w:color="auto" w:fill="D9D9D9" w:themeFill="background1" w:themeFillShade="D9"/>
+        <w:tabs>
+          <w:tab w:val="right" w:pos="422"/>
+        </w:tabs>
+      </w:pPr>
+    </w:p>
+    <w:p>
+      <w:pPr>
+        <w:shd w:val="clear" w:color="auto" w:fill="D9D9D9" w:themeFill="background1" w:themeFillShade="D9"/>
+        <w:tabs>
+          <w:tab w:val="right" w:pos="422"/>
+        </w:tabs>
+      </w:pPr>
+      <w:r>
+        <w:t>CREATE INDEX IXFK_Tootaja_Tootaja_seisundi_liik ON Tootaja (tootaja_seisundi_liik_kood ASC);</w:t>
+      </w:r>
+    </w:p>
+    <w:p>
+      <w:pPr>
+        <w:shd w:val="clear" w:color="auto" w:fill="D9D9D9" w:themeFill="background1" w:themeFillShade="D9"/>
+        <w:tabs>
+          <w:tab w:val="right" w:pos="422"/>
+        </w:tabs>
+      </w:pPr>
+    </w:p>
+    <w:p>
+      <w:pPr>
+        <w:shd w:val="clear" w:color="auto" w:fill="D9D9D9" w:themeFill="background1" w:themeFillShade="D9"/>
+        <w:tabs>
+          <w:tab w:val="right" w:pos="422"/>
+        </w:tabs>
+      </w:pPr>
+      <w:r>
+        <w:t>CREATE INDEX IXFK_Rada_Raja_raskus ON Rada (raja_raskus_kood ASC);</w:t>
+      </w:r>
+    </w:p>
+    <w:p>
+      <w:pPr>
+        <w:shd w:val="clear" w:color="auto" w:fill="D9D9D9" w:themeFill="background1" w:themeFillShade="D9"/>
+        <w:tabs>
+          <w:tab w:val="right" w:pos="422"/>
+        </w:tabs>
+      </w:pPr>
+      <w:r>
+        <w:lastRenderedPageBreak/>
+        <w:t>CREATE INDEX IXFK_Rada_Raja_seisundi_liik ON Rad</w:t>
+      </w:r>
+      <w:r>
+        <w:t>a (raja_seisundi_liik_kood ASC)</w:t>
+      </w:r>
+      <w:r>
+        <w:t>;</w:t>
+      </w:r>
+    </w:p>
+    <w:p>
+      <w:pPr>
+        <w:shd w:val="clear" w:color="auto" w:fill="D9D9D9" w:themeFill="background1" w:themeFillShade="D9"/>
+        <w:tabs>
+          <w:tab w:val="right" w:pos="422"/>
+        </w:tabs>
+      </w:pPr>
+    </w:p>
+    <w:p>
+      <w:pPr>
+        <w:shd w:val="clear" w:color="auto" w:fill="D9D9D9" w:themeFill="background1" w:themeFillShade="D9"/>
+        <w:tabs>
+          <w:tab w:val="right" w:pos="422"/>
+        </w:tabs>
+      </w:pPr>
+      <w:r>
+        <w:t>CREATE INDEX IXFK_Rada_Tootaja ON Rada (registre</w:t>
+      </w:r>
+      <w:r>
+        <w:t>erija_id ASC)</w:t>
+      </w:r>
+      <w:r>
+        <w:t>;</w:t>
+      </w:r>
+    </w:p>
+    <w:p>
+      <w:pPr>
+        <w:shd w:val="clear" w:color="auto" w:fill="D9D9D9" w:themeFill="background1" w:themeFillShade="D9"/>
+        <w:tabs>
+          <w:tab w:val="right" w:pos="422"/>
+        </w:tabs>
+      </w:pPr>
+    </w:p>
+    <w:p>
+      <w:pPr>
+        <w:shd w:val="clear" w:color="auto" w:fill="D9D9D9" w:themeFill="background1" w:themeFillShade="D9"/>
+        <w:tabs>
+          <w:tab w:val="right" w:pos="422"/>
+        </w:tabs>
+      </w:pPr>
+      <w:r>
+        <w:t>CREATE INDEX IXFK_Klient_Kliendi_seisundi_liik ON Klient (</w:t>
+      </w:r>
+      <w:r>
+        <w:t>kliendi_seisundi_liik_kood ASC)</w:t>
+      </w:r>
+      <w:r>
+        <w:t>;</w:t>
+      </w:r>
+    </w:p>
+    <w:p>
+      <w:pPr>
+        <w:shd w:val="clear" w:color="auto" w:fill="D9D9D9" w:themeFill="background1" w:themeFillShade="D9"/>
+        <w:tabs>
+          <w:tab w:val="right" w:pos="422"/>
+        </w:tabs>
+      </w:pPr>
+    </w:p>
+    <w:p>
+      <w:pPr>
+        <w:shd w:val="clear" w:color="auto" w:fill="D9D9D9" w:themeFill="background1" w:themeFillShade="D9"/>
+        <w:tabs>
+          <w:tab w:val="right" w:pos="422"/>
+        </w:tabs>
+      </w:pPr>
+      <w:r>
+        <w:t>CREATE INDEX IXFK_Raja_kategooria_omamine_Rada ON Raja_kat</w:t>
+      </w:r>
+      <w:r>
+        <w:t>egooria_omamine (Raja_kood ASC)</w:t>
+      </w:r>
+      <w:r>
+        <w:t>;</w:t>
+      </w:r>
+    </w:p>
+    <w:p>
+      <w:pPr>
+        <w:shd w:val="clear" w:color="auto" w:fill="D9D9D9" w:themeFill="background1" w:themeFillShade="D9"/>
+        <w:tabs>
+          <w:tab w:val="right" w:pos="422"/>
+        </w:tabs>
+      </w:pPr>
+    </w:p>
+    <w:p>
+      <w:pPr>
+        <w:shd w:val="clear" w:color="auto" w:fill="D9D9D9" w:themeFill="background1" w:themeFillShade="D9"/>
+        <w:tabs>
+          <w:tab w:val="right" w:pos="422"/>
+        </w:tabs>
+      </w:pPr>
+      <w:r>
+        <w:t>CREATE INDEX IXFK_Raja_kategooria_omamine_Raja_kategooria ON Raja_kategooria_omamine (Raja_</w:t>
+      </w:r>
+      <w:r>
+        <w:t>kategooria_kood ASC)</w:t>
+      </w:r>
+      <w:bookmarkStart w:id="72" w:name="_GoBack"/>
       <w:bookmarkEnd w:id="72"/>
+      <w:r>
+        <w:t>;</w:t>
+      </w:r>
+    </w:p>
+    <w:p>
+      <w:pPr>
+        <w:tabs>
+          <w:tab w:val="right" w:pos="422"/>
+        </w:tabs>
+      </w:pPr>
+      <w:bookmarkStart w:id="73" w:name="_4bvk7pj" w:colFirst="0" w:colLast="0"/>
+      <w:bookmarkEnd w:id="73"/>
     </w:p>
     <w:p>
       <w:pPr>
@@ -30510,8 +31404,8 @@
           <w:szCs w:val="20"/>
         </w:rPr>
       </w:pPr>
-      <w:bookmarkStart w:id="73" w:name="_2r0uhxc" w:colFirst="0" w:colLast="0"/>
-      <w:bookmarkEnd w:id="73"/>
+      <w:bookmarkStart w:id="74" w:name="_2r0uhxc" w:colFirst="0" w:colLast="0"/>
+      <w:bookmarkEnd w:id="74"/>
     </w:p>
     <w:p>
       <w:pPr>
@@ -30535,8 +31429,8 @@
           <w:szCs w:val="20"/>
         </w:rPr>
       </w:pPr>
-      <w:bookmarkStart w:id="74" w:name="_1664s55" w:colFirst="0" w:colLast="0"/>
-      <w:bookmarkEnd w:id="74"/>
+      <w:bookmarkStart w:id="75" w:name="_1664s55" w:colFirst="0" w:colLast="0"/>
+      <w:bookmarkEnd w:id="75"/>
     </w:p>
     <w:p>
       <w:pPr>
@@ -30552,8 +31446,8 @@
       </w:r>
     </w:p>
     <w:p>
-      <w:bookmarkStart w:id="75" w:name="_3q5sasy" w:colFirst="0" w:colLast="0"/>
-      <w:bookmarkEnd w:id="75"/>
+      <w:bookmarkStart w:id="76" w:name="_3q5sasy" w:colFirst="0" w:colLast="0"/>
+      <w:bookmarkEnd w:id="76"/>
     </w:p>
     <w:p>
       <w:pPr>
@@ -30579,8 +31473,8 @@
       </w:r>
     </w:p>
     <w:p>
-      <w:bookmarkStart w:id="76" w:name="_25b2l0r" w:colFirst="0" w:colLast="0"/>
-      <w:bookmarkEnd w:id="76"/>
+      <w:bookmarkStart w:id="77" w:name="_25b2l0r" w:colFirst="0" w:colLast="0"/>
+      <w:bookmarkEnd w:id="77"/>
     </w:p>
     <w:p>
       <w:pPr>
@@ -30603,8 +31497,8 @@
       </w:r>
     </w:p>
     <w:p>
-      <w:bookmarkStart w:id="77" w:name="_kgcv8k" w:colFirst="0" w:colLast="0"/>
-      <w:bookmarkEnd w:id="77"/>
+      <w:bookmarkStart w:id="78" w:name="_kgcv8k" w:colFirst="0" w:colLast="0"/>
+      <w:bookmarkEnd w:id="78"/>
     </w:p>
     <w:p>
       <w:pPr>
@@ -30620,8 +31514,8 @@
       </w:r>
     </w:p>
     <w:p>
-      <w:bookmarkStart w:id="78" w:name="_34g0dwd" w:colFirst="0" w:colLast="0"/>
-      <w:bookmarkEnd w:id="78"/>
+      <w:bookmarkStart w:id="79" w:name="_34g0dwd" w:colFirst="0" w:colLast="0"/>
+      <w:bookmarkEnd w:id="79"/>
     </w:p>
     <w:p>
       <w:pPr>
@@ -30646,8 +31540,8 @@
       <w:pPr>
         <w:ind w:left="528" w:hanging="528"/>
       </w:pPr>
-      <w:bookmarkStart w:id="79" w:name="_1jlao46" w:colFirst="0" w:colLast="0"/>
-      <w:bookmarkEnd w:id="79"/>
+      <w:bookmarkStart w:id="80" w:name="_1jlao46" w:colFirst="0" w:colLast="0"/>
+      <w:bookmarkEnd w:id="80"/>
     </w:p>
     <w:p>
       <w:pPr>
@@ -30669,8 +31563,8 @@
           <w:szCs w:val="20"/>
         </w:rPr>
       </w:pPr>
-      <w:bookmarkStart w:id="80" w:name="_43ky6rz" w:colFirst="0" w:colLast="0"/>
-      <w:bookmarkEnd w:id="80"/>
+      <w:bookmarkStart w:id="81" w:name="_43ky6rz" w:colFirst="0" w:colLast="0"/>
+      <w:bookmarkEnd w:id="81"/>
     </w:p>
     <w:p>
       <w:pPr>
@@ -30686,8 +31580,8 @@
       </w:r>
     </w:p>
     <w:p>
-      <w:bookmarkStart w:id="81" w:name="_2iq8gzs" w:colFirst="0" w:colLast="0"/>
-      <w:bookmarkEnd w:id="81"/>
+      <w:bookmarkStart w:id="82" w:name="_2iq8gzs" w:colFirst="0" w:colLast="0"/>
+      <w:bookmarkEnd w:id="82"/>
     </w:p>
     <w:p>
       <w:pPr>
@@ -30710,8 +31604,8 @@
           <w:u w:val="single"/>
         </w:rPr>
       </w:pPr>
-      <w:bookmarkStart w:id="82" w:name="_xvir7l" w:colFirst="0" w:colLast="0"/>
-      <w:bookmarkEnd w:id="82"/>
+      <w:bookmarkStart w:id="83" w:name="_xvir7l" w:colFirst="0" w:colLast="0"/>
+      <w:bookmarkEnd w:id="83"/>
     </w:p>
     <w:p>
       <w:pPr>
@@ -30739,8 +31633,8 @@
       </w:r>
     </w:p>
     <w:p>
-      <w:bookmarkStart w:id="83" w:name="_3hv69ve" w:colFirst="0" w:colLast="0"/>
-      <w:bookmarkEnd w:id="83"/>
+      <w:bookmarkStart w:id="84" w:name="_3hv69ve" w:colFirst="0" w:colLast="0"/>
+      <w:bookmarkEnd w:id="84"/>
     </w:p>
     <w:p>
       <w:pPr>
@@ -30755,8 +31649,8 @@
       </w:r>
     </w:p>
     <w:p>
-      <w:bookmarkStart w:id="84" w:name="_1x0gk37" w:colFirst="0" w:colLast="0"/>
-      <w:bookmarkEnd w:id="84"/>
+      <w:bookmarkStart w:id="85" w:name="_1x0gk37" w:colFirst="0" w:colLast="0"/>
+      <w:bookmarkEnd w:id="85"/>
     </w:p>
     <w:p>
       <w:pPr>
@@ -30771,8 +31665,8 @@
       </w:r>
     </w:p>
     <w:p>
-      <w:bookmarkStart w:id="85" w:name="_4h042r0" w:colFirst="0" w:colLast="0"/>
-      <w:bookmarkEnd w:id="85"/>
+      <w:bookmarkStart w:id="86" w:name="_4h042r0" w:colFirst="0" w:colLast="0"/>
+      <w:bookmarkEnd w:id="86"/>
     </w:p>
     <w:p>
       <w:pPr>
@@ -30788,8 +31682,8 @@
     </w:p>
     <w:p/>
     <w:p>
-      <w:bookmarkStart w:id="86" w:name="_2w5ecyt" w:colFirst="0" w:colLast="0"/>
-      <w:bookmarkEnd w:id="86"/>
+      <w:bookmarkStart w:id="87" w:name="_2w5ecyt" w:colFirst="0" w:colLast="0"/>
+      <w:bookmarkEnd w:id="87"/>
     </w:p>
     <w:p>
       <w:pPr>
@@ -30804,8 +31698,8 @@
       </w:r>
     </w:p>
     <w:p>
-      <w:bookmarkStart w:id="87" w:name="_1baon6m" w:colFirst="0" w:colLast="0"/>
-      <w:bookmarkEnd w:id="87"/>
+      <w:bookmarkStart w:id="88" w:name="_1baon6m" w:colFirst="0" w:colLast="0"/>
+      <w:bookmarkEnd w:id="88"/>
     </w:p>
     <w:p>
       <w:pPr>
@@ -30820,8 +31714,8 @@
       </w:r>
     </w:p>
     <w:p>
-      <w:bookmarkStart w:id="88" w:name="_3vac5uf" w:colFirst="0" w:colLast="0"/>
-      <w:bookmarkEnd w:id="88"/>
+      <w:bookmarkStart w:id="89" w:name="_3vac5uf" w:colFirst="0" w:colLast="0"/>
+      <w:bookmarkEnd w:id="89"/>
     </w:p>
     <w:p>
       <w:pPr>
@@ -30836,8 +31730,8 @@
       </w:r>
     </w:p>
     <w:p>
-      <w:bookmarkStart w:id="89" w:name="_2afmg28" w:colFirst="0" w:colLast="0"/>
-      <w:bookmarkEnd w:id="89"/>
+      <w:bookmarkStart w:id="90" w:name="_2afmg28" w:colFirst="0" w:colLast="0"/>
+      <w:bookmarkEnd w:id="90"/>
     </w:p>
     <w:p>
       <w:pPr>
@@ -30853,8 +31747,8 @@
       </w:r>
     </w:p>
     <w:p>
-      <w:bookmarkStart w:id="90" w:name="_pkwqa1" w:colFirst="0" w:colLast="0"/>
-      <w:bookmarkEnd w:id="90"/>
+      <w:bookmarkStart w:id="91" w:name="_pkwqa1" w:colFirst="0" w:colLast="0"/>
+      <w:bookmarkEnd w:id="91"/>
     </w:p>
     <w:p>
       <w:pPr>
@@ -30869,8 +31763,8 @@
       </w:r>
     </w:p>
     <w:p>
-      <w:bookmarkStart w:id="91" w:name="_39kk8xu" w:colFirst="0" w:colLast="0"/>
-      <w:bookmarkEnd w:id="91"/>
+      <w:bookmarkStart w:id="92" w:name="_39kk8xu" w:colFirst="0" w:colLast="0"/>
+      <w:bookmarkEnd w:id="92"/>
     </w:p>
     <w:p>
       <w:pPr>
@@ -30891,8 +31785,8 @@
           <w:szCs w:val="20"/>
         </w:rPr>
       </w:pPr>
-      <w:bookmarkStart w:id="92" w:name="_1opuj5n" w:colFirst="0" w:colLast="0"/>
-      <w:bookmarkEnd w:id="92"/>
+      <w:bookmarkStart w:id="93" w:name="_1opuj5n" w:colFirst="0" w:colLast="0"/>
+      <w:bookmarkEnd w:id="93"/>
       <w:r>
         <w:br w:type="page"/>
       </w:r>
@@ -30940,7 +31834,7 @@
         </w:rPr>
         <w:t xml:space="preserve">Selles peatükis esitatakse andmebaasi Oracles </w:t>
       </w:r>
-      <w:commentRangeStart w:id="93"/>
+      <w:commentRangeStart w:id="94"/>
       <w:r>
         <w:rPr>
           <w:b/>
@@ -30948,9 +31842,9 @@
         </w:rPr>
         <w:t>(</w:t>
       </w:r>
-      <w:commentRangeEnd w:id="93"/>
-      <w:r>
-        <w:commentReference w:id="93"/>
+      <w:commentRangeEnd w:id="94"/>
+      <w:r>
+        <w:commentReference w:id="94"/>
       </w:r>
       <w:r>
         <w:rPr>
@@ -30972,8 +31866,8 @@
           <w:color w:val="0070C0"/>
         </w:rPr>
       </w:pPr>
-      <w:bookmarkStart w:id="94" w:name="_48pi1tg" w:colFirst="0" w:colLast="0"/>
-      <w:bookmarkEnd w:id="94"/>
+      <w:bookmarkStart w:id="95" w:name="_48pi1tg" w:colFirst="0" w:colLast="0"/>
+      <w:bookmarkEnd w:id="95"/>
     </w:p>
     <w:p>
       <w:pPr>
@@ -31000,8 +31894,8 @@
           <w:color w:val="0070C0"/>
         </w:rPr>
       </w:pPr>
-      <w:bookmarkStart w:id="95" w:name="_2nusc19" w:colFirst="0" w:colLast="0"/>
-      <w:bookmarkEnd w:id="95"/>
+      <w:bookmarkStart w:id="96" w:name="_2nusc19" w:colFirst="0" w:colLast="0"/>
+      <w:bookmarkEnd w:id="96"/>
     </w:p>
     <w:p>
       <w:pPr>
@@ -31028,8 +31922,8 @@
           <w:color w:val="0070C0"/>
         </w:rPr>
       </w:pPr>
-      <w:bookmarkStart w:id="96" w:name="_1302m92" w:colFirst="0" w:colLast="0"/>
-      <w:bookmarkEnd w:id="96"/>
+      <w:bookmarkStart w:id="97" w:name="_1302m92" w:colFirst="0" w:colLast="0"/>
+      <w:bookmarkEnd w:id="97"/>
     </w:p>
     <w:p>
       <w:pPr>
@@ -31076,8 +31970,8 @@
           <w:color w:val="0070C0"/>
         </w:rPr>
       </w:pPr>
-      <w:bookmarkStart w:id="97" w:name="_3mzq4wv" w:colFirst="0" w:colLast="0"/>
-      <w:bookmarkEnd w:id="97"/>
+      <w:bookmarkStart w:id="98" w:name="_3mzq4wv" w:colFirst="0" w:colLast="0"/>
+      <w:bookmarkEnd w:id="98"/>
     </w:p>
     <w:p>
       <w:pPr>
@@ -31124,8 +32018,8 @@
           <w:color w:val="0070C0"/>
         </w:rPr>
       </w:pPr>
-      <w:bookmarkStart w:id="98" w:name="_2250f4o" w:colFirst="0" w:colLast="0"/>
-      <w:bookmarkEnd w:id="98"/>
+      <w:bookmarkStart w:id="99" w:name="_2250f4o" w:colFirst="0" w:colLast="0"/>
+      <w:bookmarkEnd w:id="99"/>
     </w:p>
     <w:p>
       <w:pPr>
@@ -31172,8 +32066,8 @@
           <w:color w:val="0070C0"/>
         </w:rPr>
       </w:pPr>
-      <w:bookmarkStart w:id="99" w:name="_haapch" w:colFirst="0" w:colLast="0"/>
-      <w:bookmarkEnd w:id="99"/>
+      <w:bookmarkStart w:id="100" w:name="_haapch" w:colFirst="0" w:colLast="0"/>
+      <w:bookmarkEnd w:id="100"/>
     </w:p>
     <w:p>
       <w:pPr>
@@ -31233,8 +32127,8 @@
           <w:color w:val="0070C0"/>
         </w:rPr>
       </w:pPr>
-      <w:bookmarkStart w:id="100" w:name="_319y80a" w:colFirst="0" w:colLast="0"/>
-      <w:bookmarkEnd w:id="100"/>
+      <w:bookmarkStart w:id="101" w:name="_319y80a" w:colFirst="0" w:colLast="0"/>
+      <w:bookmarkEnd w:id="101"/>
     </w:p>
     <w:p>
       <w:pPr>
@@ -31281,8 +32175,8 @@
           <w:color w:val="0070C0"/>
         </w:rPr>
       </w:pPr>
-      <w:bookmarkStart w:id="101" w:name="_1gf8i83" w:colFirst="0" w:colLast="0"/>
-      <w:bookmarkEnd w:id="101"/>
+      <w:bookmarkStart w:id="102" w:name="_1gf8i83" w:colFirst="0" w:colLast="0"/>
+      <w:bookmarkEnd w:id="102"/>
     </w:p>
     <w:p>
       <w:pPr>
@@ -31330,8 +32224,8 @@
           <w:color w:val="0070C0"/>
         </w:rPr>
       </w:pPr>
-      <w:bookmarkStart w:id="102" w:name="_40ew0vw" w:colFirst="0" w:colLast="0"/>
-      <w:bookmarkEnd w:id="102"/>
+      <w:bookmarkStart w:id="103" w:name="_40ew0vw" w:colFirst="0" w:colLast="0"/>
+      <w:bookmarkEnd w:id="103"/>
     </w:p>
     <w:p>
       <w:pPr>
@@ -31380,8 +32274,8 @@
           <w:color w:val="0070C0"/>
         </w:rPr>
       </w:pPr>
-      <w:bookmarkStart w:id="103" w:name="_2fk6b3p" w:colFirst="0" w:colLast="0"/>
-      <w:bookmarkEnd w:id="103"/>
+      <w:bookmarkStart w:id="104" w:name="_2fk6b3p" w:colFirst="0" w:colLast="0"/>
+      <w:bookmarkEnd w:id="104"/>
     </w:p>
     <w:p>
       <w:pPr>
@@ -31407,8 +32301,8 @@
           <w:color w:val="0070C0"/>
         </w:rPr>
       </w:pPr>
-      <w:bookmarkStart w:id="104" w:name="_upglbi" w:colFirst="0" w:colLast="0"/>
-      <w:bookmarkEnd w:id="104"/>
+      <w:bookmarkStart w:id="105" w:name="_upglbi" w:colFirst="0" w:colLast="0"/>
+      <w:bookmarkEnd w:id="105"/>
     </w:p>
     <w:p>
       <w:pPr>
@@ -31441,8 +32335,8 @@
           <w:color w:val="0070C0"/>
         </w:rPr>
       </w:pPr>
-      <w:bookmarkStart w:id="105" w:name="_3ep43zb" w:colFirst="0" w:colLast="0"/>
-      <w:bookmarkEnd w:id="105"/>
+      <w:bookmarkStart w:id="106" w:name="_3ep43zb" w:colFirst="0" w:colLast="0"/>
+      <w:bookmarkEnd w:id="106"/>
     </w:p>
     <w:p>
       <w:pPr>
@@ -31469,8 +32363,8 @@
           <w:color w:val="0070C0"/>
         </w:rPr>
       </w:pPr>
-      <w:bookmarkStart w:id="106" w:name="_1tuee74" w:colFirst="0" w:colLast="0"/>
-      <w:bookmarkEnd w:id="106"/>
+      <w:bookmarkStart w:id="107" w:name="_1tuee74" w:colFirst="0" w:colLast="0"/>
+      <w:bookmarkEnd w:id="107"/>
     </w:p>
     <w:p>
       <w:pPr>
@@ -31508,8 +32402,8 @@
       </w:r>
     </w:p>
     <w:p>
-      <w:bookmarkStart w:id="107" w:name="_4du1wux" w:colFirst="0" w:colLast="0"/>
-      <w:bookmarkEnd w:id="107"/>
+      <w:bookmarkStart w:id="108" w:name="_4du1wux" w:colFirst="0" w:colLast="0"/>
+      <w:bookmarkEnd w:id="108"/>
     </w:p>
     <w:p>
       <w:pPr>
@@ -31556,8 +32450,8 @@
           <w:color w:val="0070C0"/>
         </w:rPr>
       </w:pPr>
-      <w:bookmarkStart w:id="108" w:name="_2szc72q" w:colFirst="0" w:colLast="0"/>
-      <w:bookmarkEnd w:id="108"/>
+      <w:bookmarkStart w:id="109" w:name="_2szc72q" w:colFirst="0" w:colLast="0"/>
+      <w:bookmarkEnd w:id="109"/>
     </w:p>
     <w:p>
       <w:pPr>
@@ -31585,8 +32479,8 @@
           <w:color w:val="0070C0"/>
         </w:rPr>
       </w:pPr>
-      <w:bookmarkStart w:id="109" w:name="_184mhaj" w:colFirst="0" w:colLast="0"/>
-      <w:bookmarkEnd w:id="109"/>
+      <w:bookmarkStart w:id="110" w:name="_184mhaj" w:colFirst="0" w:colLast="0"/>
+      <w:bookmarkEnd w:id="110"/>
       <w:r>
         <w:rPr>
           <w:color w:val="0070C0"/>
@@ -31639,8 +32533,8 @@
           <w:color w:val="0070C0"/>
         </w:rPr>
       </w:pPr>
-      <w:bookmarkStart w:id="110" w:name="_3s49zyc" w:colFirst="0" w:colLast="0"/>
-      <w:bookmarkEnd w:id="110"/>
+      <w:bookmarkStart w:id="111" w:name="_3s49zyc" w:colFirst="0" w:colLast="0"/>
+      <w:bookmarkEnd w:id="111"/>
     </w:p>
     <w:p>
       <w:pPr>
@@ -31678,8 +32572,8 @@
           <w:szCs w:val="20"/>
         </w:rPr>
       </w:pPr>
-      <w:bookmarkStart w:id="111" w:name="_279ka65" w:colFirst="0" w:colLast="0"/>
-      <w:bookmarkEnd w:id="111"/>
+      <w:bookmarkStart w:id="112" w:name="_279ka65" w:colFirst="0" w:colLast="0"/>
+      <w:bookmarkEnd w:id="112"/>
     </w:p>
     <w:p>
       <w:pPr>
@@ -31706,8 +32600,8 @@
           <w:color w:val="0070C0"/>
         </w:rPr>
       </w:pPr>
-      <w:bookmarkStart w:id="112" w:name="_meukdy" w:colFirst="0" w:colLast="0"/>
-      <w:bookmarkEnd w:id="112"/>
+      <w:bookmarkStart w:id="113" w:name="_meukdy" w:colFirst="0" w:colLast="0"/>
+      <w:bookmarkEnd w:id="113"/>
     </w:p>
     <w:p>
       <w:pPr>
@@ -31776,8 +32670,8 @@
           <w:color w:val="0070C0"/>
         </w:rPr>
       </w:pPr>
-      <w:bookmarkStart w:id="113" w:name="_36ei31r" w:colFirst="0" w:colLast="0"/>
-      <w:bookmarkEnd w:id="113"/>
+      <w:bookmarkStart w:id="114" w:name="_36ei31r" w:colFirst="0" w:colLast="0"/>
+      <w:bookmarkEnd w:id="114"/>
     </w:p>
     <w:p>
       <w:pPr>
@@ -31814,8 +32708,8 @@
           <w:color w:val="0070C0"/>
         </w:rPr>
       </w:pPr>
-      <w:bookmarkStart w:id="114" w:name="_1ljsd9k" w:colFirst="0" w:colLast="0"/>
-      <w:bookmarkEnd w:id="114"/>
+      <w:bookmarkStart w:id="115" w:name="_1ljsd9k" w:colFirst="0" w:colLast="0"/>
+      <w:bookmarkEnd w:id="115"/>
     </w:p>
     <w:p>
       <w:pPr>
@@ -31841,8 +32735,8 @@
           <w:color w:val="0070C0"/>
         </w:rPr>
       </w:pPr>
-      <w:bookmarkStart w:id="115" w:name="_45jfvxd" w:colFirst="0" w:colLast="0"/>
-      <w:bookmarkEnd w:id="115"/>
+      <w:bookmarkStart w:id="116" w:name="_45jfvxd" w:colFirst="0" w:colLast="0"/>
+      <w:bookmarkEnd w:id="116"/>
     </w:p>
     <w:p>
       <w:pPr>
@@ -31868,8 +32762,8 @@
           <w:color w:val="0070C0"/>
         </w:rPr>
       </w:pPr>
-      <w:bookmarkStart w:id="116" w:name="_2koq656" w:colFirst="0" w:colLast="0"/>
-      <w:bookmarkEnd w:id="116"/>
+      <w:bookmarkStart w:id="117" w:name="_2koq656" w:colFirst="0" w:colLast="0"/>
+      <w:bookmarkEnd w:id="117"/>
     </w:p>
     <w:p>
       <w:pPr>
@@ -31895,8 +32789,8 @@
           <w:color w:val="0070C0"/>
         </w:rPr>
       </w:pPr>
-      <w:bookmarkStart w:id="117" w:name="_zu0gcz" w:colFirst="0" w:colLast="0"/>
-      <w:bookmarkEnd w:id="117"/>
+      <w:bookmarkStart w:id="118" w:name="_zu0gcz" w:colFirst="0" w:colLast="0"/>
+      <w:bookmarkEnd w:id="118"/>
     </w:p>
     <w:p>
       <w:pPr>
@@ -31922,8 +32816,8 @@
           <w:color w:val="0070C0"/>
         </w:rPr>
       </w:pPr>
-      <w:bookmarkStart w:id="118" w:name="_3jtnz0s" w:colFirst="0" w:colLast="0"/>
-      <w:bookmarkEnd w:id="118"/>
+      <w:bookmarkStart w:id="119" w:name="_3jtnz0s" w:colFirst="0" w:colLast="0"/>
+      <w:bookmarkEnd w:id="119"/>
     </w:p>
     <w:p>
       <w:pPr>
@@ -31949,8 +32843,8 @@
           <w:color w:val="0070C0"/>
         </w:rPr>
       </w:pPr>
-      <w:bookmarkStart w:id="119" w:name="_1yyy98l" w:colFirst="0" w:colLast="0"/>
-      <w:bookmarkEnd w:id="119"/>
+      <w:bookmarkStart w:id="120" w:name="_1yyy98l" w:colFirst="0" w:colLast="0"/>
+      <w:bookmarkEnd w:id="120"/>
     </w:p>
     <w:p>
       <w:pPr>
@@ -31971,8 +32865,8 @@
       </w:r>
     </w:p>
     <w:p>
-      <w:bookmarkStart w:id="120" w:name="_4iylrwe" w:colFirst="0" w:colLast="0"/>
-      <w:bookmarkEnd w:id="120"/>
+      <w:bookmarkStart w:id="121" w:name="_4iylrwe" w:colFirst="0" w:colLast="0"/>
+      <w:bookmarkEnd w:id="121"/>
     </w:p>
     <w:p>
       <w:pPr>
@@ -31993,8 +32887,8 @@
       </w:r>
     </w:p>
     <w:p>
-      <w:bookmarkStart w:id="121" w:name="_2y3w247" w:colFirst="0" w:colLast="0"/>
-      <w:bookmarkEnd w:id="121"/>
+      <w:bookmarkStart w:id="122" w:name="_2y3w247" w:colFirst="0" w:colLast="0"/>
+      <w:bookmarkEnd w:id="122"/>
       <w:r>
         <w:br w:type="page"/>
       </w:r>
@@ -32027,8 +32921,8 @@
         </w:tabs>
         <w:spacing w:before="240" w:after="60"/>
       </w:pPr>
-      <w:bookmarkStart w:id="122" w:name="_1d96cc0" w:colFirst="0" w:colLast="0"/>
-      <w:bookmarkEnd w:id="122"/>
+      <w:bookmarkStart w:id="123" w:name="_1d96cc0" w:colFirst="0" w:colLast="0"/>
+      <w:bookmarkEnd w:id="123"/>
       <w:r>
         <w:t xml:space="preserve">AKIT. Andmekaitse ja infoturbe seletussõnastik. [WWW] </w:t>
       </w:r>
@@ -32064,8 +32958,8 @@
         </w:tabs>
         <w:spacing w:before="240" w:after="60"/>
       </w:pPr>
-      <w:bookmarkStart w:id="123" w:name="_3x8tuzt" w:colFirst="0" w:colLast="0"/>
-      <w:bookmarkEnd w:id="123"/>
+      <w:bookmarkStart w:id="124" w:name="_3x8tuzt" w:colFirst="0" w:colLast="0"/>
+      <w:bookmarkEnd w:id="124"/>
       <w:r>
         <w:t xml:space="preserve">Andmebaasid I õppematerjalid. [WWW] </w:t>
       </w:r>
@@ -32124,8 +33018,8 @@
         </w:tabs>
         <w:spacing w:before="240" w:after="60"/>
       </w:pPr>
-      <w:bookmarkStart w:id="124" w:name="_2ce457m" w:colFirst="0" w:colLast="0"/>
-      <w:bookmarkEnd w:id="124"/>
+      <w:bookmarkStart w:id="125" w:name="_2ce457m" w:colFirst="0" w:colLast="0"/>
+      <w:bookmarkEnd w:id="125"/>
       <w:r>
         <w:t xml:space="preserve">Country Codes - ISO 3166 [WWW] </w:t>
       </w:r>
@@ -32193,8 +33087,8 @@
         </w:tabs>
         <w:spacing w:before="240" w:after="60"/>
       </w:pPr>
-      <w:bookmarkStart w:id="125" w:name="_rjefff" w:colFirst="0" w:colLast="0"/>
-      <w:bookmarkEnd w:id="125"/>
+      <w:bookmarkStart w:id="126" w:name="_rjefff" w:colFirst="0" w:colLast="0"/>
+      <w:bookmarkEnd w:id="126"/>
       <w:r>
         <w:t xml:space="preserve">Eesti Statistika. Riikide ja territooriumide klassifikaator 2013v1. [WWW] </w:t>
       </w:r>
@@ -32234,8 +33128,8 @@
         </w:tabs>
         <w:spacing w:before="240" w:after="60"/>
       </w:pPr>
-      <w:bookmarkStart w:id="126" w:name="_3bj1y38" w:colFirst="0" w:colLast="0"/>
-      <w:bookmarkEnd w:id="126"/>
+      <w:bookmarkStart w:id="127" w:name="_3bj1y38" w:colFirst="0" w:colLast="0"/>
+      <w:bookmarkEnd w:id="127"/>
       <w:r>
         <w:t xml:space="preserve">ESTERM [WWW] </w:t>
       </w:r>
@@ -32265,8 +33159,8 @@
         </w:tabs>
         <w:spacing w:before="240" w:after="60"/>
       </w:pPr>
-      <w:bookmarkStart w:id="127" w:name="_1qoc8b1" w:colFirst="0" w:colLast="0"/>
-      <w:bookmarkEnd w:id="127"/>
+      <w:bookmarkStart w:id="128" w:name="_1qoc8b1" w:colFirst="0" w:colLast="0"/>
+      <w:bookmarkEnd w:id="128"/>
       <w:r>
         <w:t xml:space="preserve">Isikuandmete kaitse seadus. [WWW] </w:t>
       </w:r>
@@ -32302,8 +33196,8 @@
         </w:tabs>
         <w:spacing w:before="240" w:after="60"/>
       </w:pPr>
-      <w:bookmarkStart w:id="128" w:name="_4anzqyu" w:colFirst="0" w:colLast="0"/>
-      <w:bookmarkEnd w:id="128"/>
+      <w:bookmarkStart w:id="129" w:name="_4anzqyu" w:colFirst="0" w:colLast="0"/>
+      <w:bookmarkEnd w:id="129"/>
       <w:r>
         <w:t>Infosüsteemide turvameetmete süsteem. Vabariigi Valitsuse 20.12 2007. a määrus nr 252. Elektrooniline Riigi Teataja.</w:t>
       </w:r>
@@ -32343,8 +33237,8 @@
         </w:tabs>
         <w:spacing w:before="240" w:after="60"/>
       </w:pPr>
-      <w:bookmarkStart w:id="129" w:name="_2pta16n" w:colFirst="0" w:colLast="0"/>
-      <w:bookmarkEnd w:id="129"/>
+      <w:bookmarkStart w:id="130" w:name="_2pta16n" w:colFirst="0" w:colLast="0"/>
+      <w:bookmarkEnd w:id="130"/>
       <w:r>
         <w:t xml:space="preserve">Vikipeedia. Riik. [WWW] </w:t>
       </w:r>
@@ -32548,7 +33442,28 @@
       </w:r>
     </w:p>
   </w:comment>
-  <w:comment w:id="93" w:author="Erki Eessaar" w:date="2018-02-05T14:19:00Z" w:initials="">
+  <w:comment w:id="69" w:author="Rasmus Rüngenen" w:date="2018-12-27T19:35:00Z" w:initials="RR">
+    <w:p>
+      <w:pPr>
+        <w:pStyle w:val="CommentText"/>
+      </w:pPr>
+      <w:r>
+        <w:rPr>
+          <w:rStyle w:val="CommentReference"/>
+        </w:rPr>
+        <w:annotationRef/>
+      </w:r>
+      <w:r>
+        <w:t>Puudub comment</w:t>
+      </w:r>
+    </w:p>
+    <w:p>
+      <w:pPr>
+        <w:pStyle w:val="CommentText"/>
+      </w:pPr>
+    </w:p>
+  </w:comment>
+  <w:comment w:id="94" w:author="Erki Eessaar" w:date="2018-02-05T14:19:00Z" w:initials="">
     <w:p>
       <w:pPr>
         <w:widowControl w:val="0"/>
@@ -32588,6 +33503,7 @@
   <w15:commentEx w15:paraId="3FC5C130" w15:done="0"/>
   <w15:commentEx w15:paraId="7975B7F9" w15:done="0"/>
   <w15:commentEx w15:paraId="341FCC09" w15:done="0"/>
+  <w15:commentEx w15:paraId="32B7C3A7" w15:done="0"/>
   <w15:commentEx w15:paraId="42E3436B" w15:done="0"/>
 </w15:commentsEx>
 </file>
@@ -32602,6 +33518,7 @@
   <w16cid:commentId w16cid:paraId="3FC5C130" w16cid:durableId="1FCDFB82"/>
   <w16cid:commentId w16cid:paraId="7975B7F9" w16cid:durableId="1FCE13AA"/>
   <w16cid:commentId w16cid:paraId="341FCC09" w16cid:durableId="1FCE149E"/>
+  <w16cid:commentId w16cid:paraId="32B7C3A7" w16cid:durableId="1FCFA7F7"/>
   <w16cid:commentId w16cid:paraId="42E3436B" w16cid:durableId="1FCDFB84"/>
 </w16cid:commentsIds>
 </file>
@@ -38546,7 +39463,7 @@
 </file>
 
 <file path=customXml/itemProps1.xml><?xml version="1.0" encoding="utf-8"?>
-<ds:datastoreItem xmlns:ds="http://schemas.openxmlformats.org/officeDocument/2006/customXml" ds:itemID="{74ECAAE8-8495-453F-B393-27CE0AB1EA96}">
+<ds:datastoreItem xmlns:ds="http://schemas.openxmlformats.org/officeDocument/2006/customXml" ds:itemID="{FDF4A1B1-436B-47BA-80C3-E372B4BC972A}">
   <ds:schemaRefs>
     <ds:schemaRef ds:uri="http://schemas.openxmlformats.org/officeDocument/2006/bibliography"/>
   </ds:schemaRefs>

</xml_diff>

<commit_message>
DDL_PostgreSQL ja Rutiinid fixi
</commit_message>
<xml_diff>
--- a/Suusaradade_arvestus.docx
+++ b/Suusaradade_arvestus.docx
@@ -31370,8 +31370,6 @@
       <w:r>
         <w:t>kategooria_kood ASC)</w:t>
       </w:r>
-      <w:bookmarkStart w:id="72" w:name="_GoBack"/>
-      <w:bookmarkEnd w:id="72"/>
       <w:r>
         <w:t>;</w:t>
       </w:r>
@@ -31382,8 +31380,8 @@
           <w:tab w:val="right" w:pos="422"/>
         </w:tabs>
       </w:pPr>
-      <w:bookmarkStart w:id="73" w:name="_4bvk7pj" w:colFirst="0" w:colLast="0"/>
-      <w:bookmarkEnd w:id="73"/>
+      <w:bookmarkStart w:id="72" w:name="_4bvk7pj" w:colFirst="0" w:colLast="0"/>
+      <w:bookmarkEnd w:id="72"/>
     </w:p>
     <w:p>
       <w:pPr>
@@ -31404,8 +31402,8 @@
           <w:szCs w:val="20"/>
         </w:rPr>
       </w:pPr>
-      <w:bookmarkStart w:id="74" w:name="_2r0uhxc" w:colFirst="0" w:colLast="0"/>
-      <w:bookmarkEnd w:id="74"/>
+      <w:bookmarkStart w:id="73" w:name="_2r0uhxc" w:colFirst="0" w:colLast="0"/>
+      <w:bookmarkEnd w:id="73"/>
     </w:p>
     <w:p>
       <w:pPr>
@@ -31429,8 +31427,8 @@
           <w:szCs w:val="20"/>
         </w:rPr>
       </w:pPr>
-      <w:bookmarkStart w:id="75" w:name="_1664s55" w:colFirst="0" w:colLast="0"/>
-      <w:bookmarkEnd w:id="75"/>
+      <w:bookmarkStart w:id="74" w:name="_1664s55" w:colFirst="0" w:colLast="0"/>
+      <w:bookmarkEnd w:id="74"/>
     </w:p>
     <w:p>
       <w:pPr>
@@ -31446,8 +31444,357 @@
       </w:r>
     </w:p>
     <w:p>
-      <w:bookmarkStart w:id="76" w:name="_3q5sasy" w:colFirst="0" w:colLast="0"/>
+      <w:pPr>
+        <w:shd w:val="clear" w:color="auto" w:fill="D9D9D9" w:themeFill="background1" w:themeFillShade="D9"/>
+      </w:pPr>
+      <w:bookmarkStart w:id="75" w:name="_3q5sasy" w:colFirst="0" w:colLast="0"/>
+      <w:bookmarkEnd w:id="75"/>
+      <w:r>
+        <w:t>INSERT INTO amet (amet_kood, nimetus, kirjeldus) VALUES ('juh','juhataja','Antud töötaja peamisteks tegevusteks on suusabaasi radade ülevaatamine');</w:t>
+      </w:r>
+    </w:p>
+    <w:p>
+      <w:pPr>
+        <w:shd w:val="clear" w:color="auto" w:fill="D9D9D9" w:themeFill="background1" w:themeFillShade="D9"/>
+      </w:pPr>
+    </w:p>
+    <w:p>
+      <w:pPr>
+        <w:shd w:val="clear" w:color="auto" w:fill="D9D9D9" w:themeFill="background1" w:themeFillShade="D9"/>
+      </w:pPr>
+      <w:r>
+        <w:t>INSERT INTO amet (amet_kood, nimetus, kirjeldus) VALUES ('r_hal','Radade haldur','Peamisteks tegevusteks on radade hooldamine');</w:t>
+      </w:r>
+    </w:p>
+    <w:p>
+      <w:pPr>
+        <w:shd w:val="clear" w:color="auto" w:fill="D9D9D9" w:themeFill="background1" w:themeFillShade="D9"/>
+      </w:pPr>
+    </w:p>
+    <w:p>
+      <w:pPr>
+        <w:shd w:val="clear" w:color="auto" w:fill="D9D9D9" w:themeFill="background1" w:themeFillShade="D9"/>
+      </w:pPr>
+      <w:r>
+        <w:t>INSERT INTO amet (amet_kood, nimetus, kirjeldus) VALUES ('juhab','Juhiabi','Aitab juhti igapäeva tegemistes');</w:t>
+      </w:r>
+    </w:p>
+    <w:p>
+      <w:pPr>
+        <w:shd w:val="clear" w:color="auto" w:fill="D9D9D9" w:themeFill="background1" w:themeFillShade="D9"/>
+      </w:pPr>
+    </w:p>
+    <w:p>
+      <w:pPr>
+        <w:shd w:val="clear" w:color="auto" w:fill="D9D9D9" w:themeFill="background1" w:themeFillShade="D9"/>
+      </w:pPr>
+      <w:r>
+        <w:t>INSERT INTO amet (amet_kood, nimetus, kirjeldus) VALUES ('varha','Varade haldur','Vastutab firma materjaalsete väärtuste korrasolu üle');</w:t>
+      </w:r>
+    </w:p>
+    <w:p>
+      <w:pPr>
+        <w:shd w:val="clear" w:color="auto" w:fill="D9D9D9" w:themeFill="background1" w:themeFillShade="D9"/>
+      </w:pPr>
+    </w:p>
+    <w:p>
+      <w:pPr>
+        <w:shd w:val="clear" w:color="auto" w:fill="D9D9D9" w:themeFill="background1" w:themeFillShade="D9"/>
+      </w:pPr>
+      <w:r>
+        <w:t>INSERT INTO amet (amet_kood, nimetus, kirjeldus) VALUES ('klaha','Klassifikaatorite haldur','Kontrollib, et kõik klassifikaatorid oleksid korrektsed');</w:t>
+      </w:r>
+    </w:p>
+    <w:p>
+      <w:pPr>
+        <w:shd w:val="clear" w:color="auto" w:fill="D9D9D9" w:themeFill="background1" w:themeFillShade="D9"/>
+      </w:pPr>
+    </w:p>
+    <w:p>
+      <w:pPr>
+        <w:shd w:val="clear" w:color="auto" w:fill="D9D9D9" w:themeFill="background1" w:themeFillShade="D9"/>
+      </w:pPr>
+      <w:r>
+        <w:t>INSERT INTO amet (amet_kood, nimetus, kirjeldus) VALUES ('klete','Klienditeenidaja','Suhtleb klientidega');</w:t>
+      </w:r>
+    </w:p>
+    <w:p>
+      <w:pPr>
+        <w:shd w:val="clear" w:color="auto" w:fill="D9D9D9" w:themeFill="background1" w:themeFillShade="D9"/>
+      </w:pPr>
+    </w:p>
+    <w:p>
+      <w:pPr>
+        <w:shd w:val="clear" w:color="auto" w:fill="D9D9D9" w:themeFill="background1" w:themeFillShade="D9"/>
+      </w:pPr>
+      <w:r>
+        <w:t>INSERT INTO amet (amet_kood, nimetus, kirjeldus) VALUES ('tootj','Töötaja','Teeb tööd');</w:t>
+      </w:r>
+    </w:p>
+    <w:p>
+      <w:pPr>
+        <w:shd w:val="clear" w:color="auto" w:fill="D9D9D9" w:themeFill="background1" w:themeFillShade="D9"/>
+      </w:pPr>
+    </w:p>
+    <w:p>
+      <w:pPr>
+        <w:shd w:val="clear" w:color="auto" w:fill="D9D9D9" w:themeFill="background1" w:themeFillShade="D9"/>
+      </w:pPr>
+      <w:r>
+        <w:t>INSERT INTO amet (amet_kood, nimetus, kirjeldus) VALUES ('perju','Personalijuht','Vastutab kõikide töötajate heaolu eest ');</w:t>
+      </w:r>
+    </w:p>
+    <w:p>
+      <w:pPr>
+        <w:shd w:val="clear" w:color="auto" w:fill="FFFFFF" w:themeFill="background1"/>
+      </w:pPr>
+    </w:p>
+    <w:p>
+      <w:pPr>
+        <w:shd w:val="clear" w:color="auto" w:fill="D9D9D9" w:themeFill="background1" w:themeFillShade="D9"/>
+      </w:pPr>
+      <w:r>
+        <w:lastRenderedPageBreak/>
+        <w:t>INSERT INTO kliendi_seisundi_liik(kliendi_seisundi_liik_kood,nimetus) VALUES (1,'Aktiivne');</w:t>
+      </w:r>
+    </w:p>
+    <w:p>
+      <w:pPr>
+        <w:shd w:val="clear" w:color="auto" w:fill="D9D9D9" w:themeFill="background1" w:themeFillShade="D9"/>
+      </w:pPr>
+    </w:p>
+    <w:p>
+      <w:pPr>
+        <w:shd w:val="clear" w:color="auto" w:fill="D9D9D9" w:themeFill="background1" w:themeFillShade="D9"/>
+      </w:pPr>
+      <w:r>
+        <w:t>INSERT INTO kliendi_seisundi_liik(kliendi_seisundi_liik_kood,nimetus) VALUES (2,'Mustas nimekirjas');</w:t>
+      </w:r>
+    </w:p>
+    <w:p>
+      <w:pPr>
+        <w:shd w:val="clear" w:color="auto" w:fill="D9D9D9" w:themeFill="background1" w:themeFillShade="D9"/>
+      </w:pPr>
+    </w:p>
+    <w:p>
+      <w:pPr>
+        <w:shd w:val="clear" w:color="auto" w:fill="D9D9D9" w:themeFill="background1" w:themeFillShade="D9"/>
+      </w:pPr>
+      <w:r>
+        <w:t>INSERT INTO raja_seisundi_liik (raja_seisundi_liik_kood, nimetus) VALUES (1,'Ootel');</w:t>
+      </w:r>
+    </w:p>
+    <w:p>
+      <w:pPr>
+        <w:shd w:val="clear" w:color="auto" w:fill="D9D9D9" w:themeFill="background1" w:themeFillShade="D9"/>
+      </w:pPr>
+    </w:p>
+    <w:p>
+      <w:pPr>
+        <w:shd w:val="clear" w:color="auto" w:fill="D9D9D9" w:themeFill="background1" w:themeFillShade="D9"/>
+      </w:pPr>
+      <w:r>
+        <w:t>INSERT INTO raja_seisundi_liik (raja_seisundi_liik_kood, nimetus) VALUES (2,'Aktiivne');</w:t>
+      </w:r>
+    </w:p>
+    <w:p>
+      <w:pPr>
+        <w:shd w:val="clear" w:color="auto" w:fill="D9D9D9" w:themeFill="background1" w:themeFillShade="D9"/>
+      </w:pPr>
+    </w:p>
+    <w:p>
+      <w:pPr>
+        <w:shd w:val="clear" w:color="auto" w:fill="D9D9D9" w:themeFill="background1" w:themeFillShade="D9"/>
+      </w:pPr>
+      <w:r>
+        <w:t>INSERT INTO raja_seisundi_liik (raja_seisundi_liik_kood, nimetus) VALUES (3,'Mitteaktiivne');</w:t>
+      </w:r>
+    </w:p>
+    <w:p>
+      <w:pPr>
+        <w:shd w:val="clear" w:color="auto" w:fill="D9D9D9" w:themeFill="background1" w:themeFillShade="D9"/>
+      </w:pPr>
+    </w:p>
+    <w:p>
+      <w:pPr>
+        <w:shd w:val="clear" w:color="auto" w:fill="D9D9D9" w:themeFill="background1" w:themeFillShade="D9"/>
+      </w:pPr>
+      <w:r>
+        <w:t>INSERT INTO raja_seisundi_liik (raja_seisundi_liik_kood, nimetus) VALUES (4,'Lõpetatud');</w:t>
+      </w:r>
+    </w:p>
+    <w:p>
+      <w:pPr>
+        <w:shd w:val="clear" w:color="auto" w:fill="D9D9D9" w:themeFill="background1" w:themeFillShade="D9"/>
+      </w:pPr>
+    </w:p>
+    <w:p>
+      <w:pPr>
+        <w:shd w:val="clear" w:color="auto" w:fill="FFFFFF" w:themeFill="background1"/>
+      </w:pPr>
+    </w:p>
+    <w:p>
+      <w:pPr>
+        <w:shd w:val="clear" w:color="auto" w:fill="D9D9D9" w:themeFill="background1" w:themeFillShade="D9"/>
+      </w:pPr>
+      <w:r>
+        <w:t>INSERT INTO tootaja_seisundi_liik (tootaja_seisundi_liik_kood, nimetus) VALUES (1,'Katseajal');</w:t>
+      </w:r>
+    </w:p>
+    <w:p>
+      <w:pPr>
+        <w:shd w:val="clear" w:color="auto" w:fill="D9D9D9" w:themeFill="background1" w:themeFillShade="D9"/>
+      </w:pPr>
+    </w:p>
+    <w:p>
+      <w:pPr>
+        <w:shd w:val="clear" w:color="auto" w:fill="D9D9D9" w:themeFill="background1" w:themeFillShade="D9"/>
+      </w:pPr>
+      <w:r>
+        <w:t>INSERT INTO tootaja_seisundi_liik (tootaja_seisundi_liik_kood, nimetus) VALUES (2,'Tööl');</w:t>
+      </w:r>
+    </w:p>
+    <w:p>
+      <w:pPr>
+        <w:shd w:val="clear" w:color="auto" w:fill="D9D9D9" w:themeFill="background1" w:themeFillShade="D9"/>
+      </w:pPr>
+    </w:p>
+    <w:p>
+      <w:pPr>
+        <w:shd w:val="clear" w:color="auto" w:fill="D9D9D9" w:themeFill="background1" w:themeFillShade="D9"/>
+      </w:pPr>
+      <w:r>
+        <w:t>INSERT INTO tootaja_seisundi_liik (tootaja_seisundi_liik_kood, nimetus) VALUES (3,'Puhkusel');</w:t>
+      </w:r>
+    </w:p>
+    <w:p>
+      <w:pPr>
+        <w:shd w:val="clear" w:color="auto" w:fill="D9D9D9" w:themeFill="background1" w:themeFillShade="D9"/>
+      </w:pPr>
+    </w:p>
+    <w:p>
+      <w:pPr>
+        <w:shd w:val="clear" w:color="auto" w:fill="D9D9D9" w:themeFill="background1" w:themeFillShade="D9"/>
+      </w:pPr>
+      <w:r>
+        <w:t>INSERT INTO tootaja_seisundi_liik (tootaja_seisundi_liik_kood, nimetus) VALUES (4,'Haiguslehel');</w:t>
+      </w:r>
+    </w:p>
+    <w:p>
+      <w:pPr>
+        <w:shd w:val="clear" w:color="auto" w:fill="D9D9D9" w:themeFill="background1" w:themeFillShade="D9"/>
+      </w:pPr>
+    </w:p>
+    <w:p>
+      <w:pPr>
+        <w:shd w:val="clear" w:color="auto" w:fill="D9D9D9" w:themeFill="background1" w:themeFillShade="D9"/>
+      </w:pPr>
+      <w:r>
+        <w:t>INSERT INTO tootaja_seisundi_liik (tootaja_seisundi_liik_kood, nimetus) VALUES (5,'Töösuhe peatatud');</w:t>
+      </w:r>
+    </w:p>
+    <w:p>
+      <w:pPr>
+        <w:shd w:val="clear" w:color="auto" w:fill="D9D9D9" w:themeFill="background1" w:themeFillShade="D9"/>
+      </w:pPr>
+    </w:p>
+    <w:p>
+      <w:pPr>
+        <w:shd w:val="clear" w:color="auto" w:fill="D9D9D9" w:themeFill="background1" w:themeFillShade="D9"/>
+      </w:pPr>
+      <w:r>
+        <w:t>INSERT INTO tootaja_seisundi_liik (tootaja_seisundi_liik_kood, nimetus) VALUES (6,'Töösuhe lõpetatud');</w:t>
+      </w:r>
+    </w:p>
+    <w:p>
+      <w:pPr>
+        <w:shd w:val="clear" w:color="auto" w:fill="D9D9D9" w:themeFill="background1" w:themeFillShade="D9"/>
+      </w:pPr>
+    </w:p>
+    <w:p>
+      <w:pPr>
+        <w:shd w:val="clear" w:color="auto" w:fill="D9D9D9" w:themeFill="background1" w:themeFillShade="D9"/>
+      </w:pPr>
+      <w:r>
+        <w:t>INSERT INTO tootaja_seisundi_liik (tootaja_seisundi_liik_kood, nimetus) VALUES (7,'Vallandatud');</w:t>
+      </w:r>
+    </w:p>
+    <w:p>
+      <w:pPr>
+        <w:shd w:val="clear" w:color="auto" w:fill="FFFFFF" w:themeFill="background1"/>
+      </w:pPr>
+    </w:p>
+    <w:p>
+      <w:pPr>
+        <w:shd w:val="clear" w:color="auto" w:fill="D9D9D9" w:themeFill="background1" w:themeFillShade="D9"/>
+      </w:pPr>
+      <w:r>
+        <w:t>INSERT INTO raja_kategooria_tyyp (raja_kategooria_tyyp_kood, nimetus) VALUES (1, 'Raja profiil');</w:t>
+      </w:r>
+    </w:p>
+    <w:p>
+      <w:pPr>
+        <w:shd w:val="clear" w:color="auto" w:fill="D9D9D9" w:themeFill="background1" w:themeFillShade="D9"/>
+      </w:pPr>
+      <w:r>
+        <w:t>INSERT INTO raja_kategooria_tyyp (raja_kategooria_tyyp_kood, nimetus) VALUES (2, 'Sihtrühm');</w:t>
+      </w:r>
+    </w:p>
+    <w:p>
+      <w:pPr>
+        <w:shd w:val="clear" w:color="auto" w:fill="FFFFFF" w:themeFill="background1"/>
+      </w:pPr>
+    </w:p>
+    <w:p>
+      <w:pPr>
+        <w:shd w:val="clear" w:color="auto" w:fill="D9D9D9" w:themeFill="background1" w:themeFillShade="D9"/>
+      </w:pPr>
+      <w:bookmarkStart w:id="76" w:name="_GoBack"/>
       <w:bookmarkEnd w:id="76"/>
+      <w:r>
+        <w:t>INSERT INTO raja_kategooria (raja_kategooria_kood, nimetus,raja_kategooria_tyyp_kood) VALUES (1,'Tasane', 1);</w:t>
+      </w:r>
+    </w:p>
+    <w:p>
+      <w:pPr>
+        <w:shd w:val="clear" w:color="auto" w:fill="D9D9D9" w:themeFill="background1" w:themeFillShade="D9"/>
+      </w:pPr>
+      <w:r>
+        <w:t>INSERT INTO raja_kategooria (raja_kategooria_kood, nimetus,raja_kategooria_tyyp_kood) VALUES (2,'Keskmine', 1);</w:t>
+      </w:r>
+    </w:p>
+    <w:p>
+      <w:pPr>
+        <w:shd w:val="clear" w:color="auto" w:fill="D9D9D9" w:themeFill="background1" w:themeFillShade="D9"/>
+      </w:pPr>
+      <w:r>
+        <w:lastRenderedPageBreak/>
+        <w:t>INSERT INTO raja_kategooria (raja_kategooria_kood, nimetus,raja_kategooria_tyyp_kood) VALUES (3,'Mägine', 1);</w:t>
+      </w:r>
+    </w:p>
+    <w:p>
+      <w:pPr>
+        <w:shd w:val="clear" w:color="auto" w:fill="D9D9D9" w:themeFill="background1" w:themeFillShade="D9"/>
+      </w:pPr>
+      <w:r>
+        <w:t>INSERT INTO raja_kategooria (raja_kategooria_kood, nimetus,raja_kategooria_tyyp_kood) VALUES (4,'Noored', 2);</w:t>
+      </w:r>
+    </w:p>
+    <w:p>
+      <w:pPr>
+        <w:shd w:val="clear" w:color="auto" w:fill="D9D9D9" w:themeFill="background1" w:themeFillShade="D9"/>
+      </w:pPr>
+      <w:r>
+        <w:t>INSERT INTO raja_kategooria (raja_kategooria_kood, nimetus,raja_kategooria_tyyp_kood) VALUES (5,'Täiskasvanud', 2);</w:t>
+      </w:r>
+    </w:p>
+    <w:p>
+      <w:pPr>
+        <w:shd w:val="clear" w:color="auto" w:fill="D9D9D9" w:themeFill="background1" w:themeFillShade="D9"/>
+      </w:pPr>
+      <w:r>
+        <w:t>INSERT INTO raja_kategooria (raja_kategooria_kood, nimetus,raja_kategooria_tyyp_kood) VALUES (6,'Professionaalid', 2);</w:t>
+      </w:r>
     </w:p>
     <w:p>
       <w:pPr>
@@ -31456,6 +31803,8 @@
           <w:ilvl w:val="1"/>
           <w:numId w:val="19"/>
         </w:numPr>
+        <w:ind w:left="142" w:firstLine="567"/>
+        <w:jc w:val="left"/>
       </w:pPr>
       <w:r>
         <w:t>JSON formaadis lähteandmete laadimine</w:t>
@@ -31486,7 +31835,6 @@
         <w:ind w:left="528"/>
       </w:pPr>
       <w:r>
-        <w:lastRenderedPageBreak/>
         <w:t>Täiendavate testandmete lisamine</w:t>
       </w:r>
     </w:p>
@@ -31661,6 +32009,7 @@
         </w:numPr>
       </w:pPr>
       <w:r>
+        <w:lastRenderedPageBreak/>
         <w:t>Domeenide kustutamine</w:t>
       </w:r>
     </w:p>
@@ -31742,7 +32091,6 @@
         </w:numPr>
       </w:pPr>
       <w:r>
-        <w:lastRenderedPageBreak/>
         <w:t>Reeglite kustutamine</w:t>
       </w:r>
     </w:p>
@@ -39463,7 +39811,7 @@
 </file>
 
 <file path=customXml/itemProps1.xml><?xml version="1.0" encoding="utf-8"?>
-<ds:datastoreItem xmlns:ds="http://schemas.openxmlformats.org/officeDocument/2006/customXml" ds:itemID="{FDF4A1B1-436B-47BA-80C3-E372B4BC972A}">
+<ds:datastoreItem xmlns:ds="http://schemas.openxmlformats.org/officeDocument/2006/customXml" ds:itemID="{64CE4AEF-2A13-4DC0-ADD8-0D667B4F1C4B}">
   <ds:schemaRefs>
     <ds:schemaRef ds:uri="http://schemas.openxmlformats.org/officeDocument/2006/bibliography"/>
   </ds:schemaRefs>

</xml_diff>